<commit_message>
update final exam work
</commit_message>
<xml_diff>
--- a/final.docx
+++ b/final.docx
@@ -49,13 +49,23 @@
           <w:szCs w:val="29"/>
         </w:rPr>
       </w:pPr>
+      <w:proofErr w:type="spellStart"/>
       <w:r>
         <w:rPr>
           <w:rFonts w:ascii="Fh" w:hAnsi="Fh" w:cs="Fh"/>
           <w:sz w:val="29"/>
           <w:szCs w:val="29"/>
         </w:rPr>
-        <w:t>Thanh Doan</w:t>
+        <w:t>Thanh</w:t>
+      </w:r>
+      <w:proofErr w:type="spellEnd"/>
+      <w:r>
+        <w:rPr>
+          <w:rFonts w:ascii="Fh" w:hAnsi="Fh" w:cs="Fh"/>
+          <w:sz w:val="29"/>
+          <w:szCs w:val="29"/>
+        </w:rPr>
+        <w:t xml:space="preserve"> Doan</w:t>
       </w:r>
     </w:p>
     <w:p>
@@ -863,7 +873,15 @@
             <w:sz w:val="24"/>
             <w:szCs w:val="24"/>
           </w:rPr>
-          <m:t xml:space="preserve"> = 79.8788 &gt;7.5041</m:t>
+          <m:t xml:space="preserve"> = 79.8788 </m:t>
+        </m:r>
+        <m:r>
+          <w:rPr>
+            <w:rFonts w:ascii="Cambria Math" w:hAnsi="Cambria Math" w:cs="Fh"/>
+            <w:sz w:val="24"/>
+            <w:szCs w:val="24"/>
+          </w:rPr>
+          <m:t>&gt;7.5041</m:t>
         </m:r>
       </m:oMath>
       <w:r>
@@ -930,7 +948,15 @@
           <w:sz w:val="24"/>
           <w:szCs w:val="24"/>
         </w:rPr>
-        <w:t xml:space="preserve"> at the level </w:t>
+        <w:t xml:space="preserve"> at </w:t>
+      </w:r>
+      <w:r>
+        <w:rPr>
+          <w:rFonts w:ascii="Fh" w:eastAsiaTheme="minorEastAsia" w:hAnsi="Fh" w:cs="Fh"/>
+          <w:sz w:val="24"/>
+          <w:szCs w:val="24"/>
+        </w:rPr>
+        <w:t xml:space="preserve">the level </w:t>
       </w:r>
       <w:r>
         <w:rPr>
@@ -970,7 +996,65 @@
           <w:sz w:val="24"/>
           <w:szCs w:val="24"/>
         </w:rPr>
-        <w:t>05.</w:t>
+        <w:t>05</w:t>
+      </w:r>
+      <w:r>
+        <w:rPr>
+          <w:rFonts w:ascii="Fh" w:hAnsi="Fh" w:cs="Fh"/>
+          <w:sz w:val="24"/>
+          <w:szCs w:val="24"/>
+        </w:rPr>
+        <w:t xml:space="preserve"> and </w:t>
+      </w:r>
+      <w:r>
+        <w:rPr>
+          <w:rFonts w:ascii="Fh" w:eastAsiaTheme="minorEastAsia" w:hAnsi="Fh" w:cs="Fh"/>
+          <w:sz w:val="24"/>
+          <w:szCs w:val="24"/>
+        </w:rPr>
+        <w:t>conclude that the population mean vector is not equal to</w:t>
+      </w:r>
+      <m:oMath>
+        <m:sSup>
+          <m:sSupPr>
+            <m:ctrlPr>
+              <w:rPr>
+                <w:rFonts w:ascii="Cambria Math" w:hAnsi="Cambria Math" w:cs="Fh"/>
+                <w:i/>
+                <w:sz w:val="24"/>
+                <w:szCs w:val="24"/>
+              </w:rPr>
+            </m:ctrlPr>
+          </m:sSupPr>
+          <m:e>
+            <m:r>
+              <w:rPr>
+                <w:rFonts w:ascii="Cambria Math" w:hAnsi="Cambria Math" w:cs="Fh"/>
+                <w:sz w:val="24"/>
+                <w:szCs w:val="24"/>
+              </w:rPr>
+              <m:t>[6, 12]</m:t>
+            </m:r>
+          </m:e>
+          <m:sup>
+            <m:r>
+              <w:rPr>
+                <w:rFonts w:ascii="Cambria Math" w:hAnsi="Cambria Math" w:cs="Fh"/>
+                <w:sz w:val="24"/>
+                <w:szCs w:val="24"/>
+              </w:rPr>
+              <m:t>'</m:t>
+            </m:r>
+          </m:sup>
+        </m:sSup>
+      </m:oMath>
+      <w:r>
+        <w:rPr>
+          <w:rFonts w:ascii="Fh" w:hAnsi="Fh" w:cs="Fh"/>
+          <w:sz w:val="24"/>
+          <w:szCs w:val="24"/>
+        </w:rPr>
+        <w:t>.</w:t>
       </w:r>
     </w:p>
     <w:p>
@@ -1660,15 +1744,7 @@
               <w:sz w:val="24"/>
               <w:szCs w:val="24"/>
             </w:rPr>
-            <m:t xml:space="preserve"> = </m:t>
-          </m:r>
-          <m:r>
-            <w:rPr>
-              <w:rFonts w:ascii="Cambria Math" w:eastAsiaTheme="minorEastAsia" w:hAnsi="Cambria Math" w:cs="Fh"/>
-              <w:sz w:val="24"/>
-              <w:szCs w:val="24"/>
-            </w:rPr>
-            <m:t xml:space="preserve"> 1.3834</m:t>
+            <m:t xml:space="preserve"> =  1.3834</m:t>
           </m:r>
         </m:oMath>
       </m:oMathPara>
@@ -2121,48 +2197,10 @@
               <w:sz w:val="24"/>
               <w:szCs w:val="24"/>
             </w:rPr>
-            <m:t xml:space="preserve"> = </m:t>
-          </m:r>
-          <m:r>
-            <w:rPr>
-              <w:rFonts w:ascii="Cambria Math" w:eastAsiaTheme="minorEastAsia" w:hAnsi="Cambria Math" w:cs="Fh"/>
-              <w:sz w:val="24"/>
-              <w:szCs w:val="24"/>
-            </w:rPr>
-            <m:t xml:space="preserve"> </m:t>
-          </m:r>
-          <m:r>
-            <w:rPr>
-              <w:rFonts w:ascii="Cambria Math" w:eastAsiaTheme="minorEastAsia" w:hAnsi="Cambria Math" w:cs="Fh"/>
-              <w:sz w:val="24"/>
-              <w:szCs w:val="24"/>
-            </w:rPr>
-            <m:t>0.726</m:t>
-          </m:r>
-          <m:r>
-            <w:rPr>
-              <w:rFonts w:ascii="Cambria Math" w:eastAsiaTheme="minorEastAsia" w:hAnsi="Cambria Math" w:cs="Fh"/>
-              <w:sz w:val="24"/>
-              <w:szCs w:val="24"/>
-            </w:rPr>
-            <m:t>4</m:t>
+            <m:t xml:space="preserve"> =  0.7264</m:t>
           </m:r>
         </m:oMath>
       </m:oMathPara>
-    </w:p>
-    <w:p>
-      <w:pPr>
-        <w:autoSpaceDE w:val="0"/>
-        <w:autoSpaceDN w:val="0"/>
-        <w:adjustRightInd w:val="0"/>
-        <w:spacing w:after="0" w:line="240" w:lineRule="auto"/>
-        <w:ind w:left="360"/>
-        <w:rPr>
-          <w:rFonts w:ascii="Fh" w:eastAsiaTheme="minorEastAsia" w:hAnsi="Fh" w:cs="Fh"/>
-          <w:sz w:val="24"/>
-          <w:szCs w:val="24"/>
-        </w:rPr>
-      </w:pPr>
     </w:p>
     <w:p>
       <w:pPr>
@@ -2245,19 +2283,7 @@
               <w:rPr>
                 <w:rFonts w:ascii="Cambria Math" w:hAnsi="Cambria Math"/>
               </w:rPr>
-              <m:t>-0.6315</m:t>
-            </m:r>
-            <m:r>
-              <w:rPr>
-                <w:rFonts w:ascii="Cambria Math" w:hAnsi="Cambria Math"/>
-              </w:rPr>
-              <m:t xml:space="preserve">,   </m:t>
-            </m:r>
-            <m:r>
-              <w:rPr>
-                <w:rFonts w:ascii="Cambria Math" w:hAnsi="Cambria Math"/>
-              </w:rPr>
-              <m:t>0.7754</m:t>
+              <m:t>-0.6315,   0.7754</m:t>
             </m:r>
           </m:e>
         </m:d>
@@ -2326,19 +2352,7 @@
               <w:rPr>
                 <w:rFonts w:ascii="Cambria Math" w:hAnsi="Cambria Math"/>
               </w:rPr>
-              <m:t>-0.7754</m:t>
-            </m:r>
-            <m:r>
-              <w:rPr>
-                <w:rFonts w:ascii="Cambria Math" w:hAnsi="Cambria Math"/>
-              </w:rPr>
-              <m:t xml:space="preserve">,   </m:t>
-            </m:r>
-            <m:r>
-              <w:rPr>
-                <w:rFonts w:ascii="Cambria Math" w:hAnsi="Cambria Math"/>
-              </w:rPr>
-              <m:t>-0.6315</m:t>
+              <m:t>-0.7754,   -0.6315</m:t>
             </m:r>
           </m:e>
         </m:d>

</xml_diff>